<commit_message>
code cleanup, bug fixes and writeup edit
</commit_message>
<xml_diff>
--- a/includes/writeup.docx
+++ b/includes/writeup.docx
@@ -264,8 +264,6 @@
           <w:szCs w:val="24"/>
         </w:rPr>
       </w:pPr>
-      <w:bookmarkStart w:id="0" w:name="_GoBack"/>
-      <w:bookmarkEnd w:id="0"/>
       <w:r>
         <w:rPr>
           <w:rFonts w:ascii="Times New Roman" w:hAnsi="Times New Roman" w:cs="Times New Roman"/>
@@ -370,6 +368,31 @@
         </w:rPr>
         <w:t xml:space="preserve">For the image I took the same concept of appending content but did it with an image and the animations. I created the animations for both images, and “if” either image contains the specific animation remove that animation, remove the image and replace both with the opposite persons image. This was done for both buttons. </w:t>
       </w:r>
+      <w:r>
+        <w:rPr>
+          <w:rFonts w:ascii="Times New Roman" w:hAnsi="Times New Roman" w:cs="Times New Roman"/>
+          <w:sz w:val="24"/>
+          <w:szCs w:val="24"/>
+        </w:rPr>
+        <w:t>(</w:t>
+      </w:r>
+      <w:r>
+        <w:rPr>
+          <w:rFonts w:ascii="Times New Roman" w:hAnsi="Times New Roman" w:cs="Times New Roman"/>
+          <w:color w:val="FF0000"/>
+          <w:sz w:val="24"/>
+          <w:szCs w:val="24"/>
+        </w:rPr>
+        <w:t>THIS IS OUTDATED, CHECK BELOW FOR THE CURRENT FIX</w:t>
+      </w:r>
+      <w:r>
+        <w:rPr>
+          <w:rFonts w:ascii="Times New Roman" w:hAnsi="Times New Roman" w:cs="Times New Roman"/>
+          <w:sz w:val="24"/>
+          <w:szCs w:val="24"/>
+        </w:rPr>
+        <w:t>).</w:t>
+      </w:r>
     </w:p>
     <w:p>
       <w:pPr>
@@ -400,6 +423,86 @@
           <w:sz w:val="24"/>
           <w:szCs w:val="24"/>
         </w:rPr>
+        <w:t>We decided to use the same animation for each image, and originally, we had it adding and removing two classes with the same animation based on whose button you pressed, though I had found a workaround. By just using “</w:t>
+      </w:r>
+      <w:proofErr w:type="spellStart"/>
+      <w:proofErr w:type="gramStart"/>
+      <w:r>
+        <w:rPr>
+          <w:rFonts w:ascii="Times New Roman" w:hAnsi="Times New Roman" w:cs="Times New Roman"/>
+          <w:sz w:val="24"/>
+          <w:szCs w:val="24"/>
+        </w:rPr>
+        <w:t>element.style</w:t>
+      </w:r>
+      <w:proofErr w:type="gramEnd"/>
+      <w:r>
+        <w:rPr>
+          <w:rFonts w:ascii="Times New Roman" w:hAnsi="Times New Roman" w:cs="Times New Roman"/>
+          <w:sz w:val="24"/>
+          <w:szCs w:val="24"/>
+        </w:rPr>
+        <w:t>.animation</w:t>
+      </w:r>
+      <w:proofErr w:type="spellEnd"/>
+      <w:r>
+        <w:rPr>
+          <w:rFonts w:ascii="Times New Roman" w:hAnsi="Times New Roman" w:cs="Times New Roman"/>
+          <w:sz w:val="24"/>
+          <w:szCs w:val="24"/>
+        </w:rPr>
+        <w:t>,” I could target the same animation for both images. Using “</w:t>
+      </w:r>
+      <w:proofErr w:type="spellStart"/>
+      <w:r>
+        <w:rPr>
+          <w:rFonts w:ascii="Times New Roman" w:hAnsi="Times New Roman" w:cs="Times New Roman"/>
+          <w:sz w:val="24"/>
+          <w:szCs w:val="24"/>
+        </w:rPr>
+        <w:t>animationStart</w:t>
+      </w:r>
+      <w:proofErr w:type="spellEnd"/>
+      <w:r>
+        <w:rPr>
+          <w:rFonts w:ascii="Times New Roman" w:hAnsi="Times New Roman" w:cs="Times New Roman"/>
+          <w:sz w:val="24"/>
+          <w:szCs w:val="24"/>
+        </w:rPr>
+        <w:t>/End” allowed for console logging when they start/end and removing the style attribute after it ends. This way only one animation needs to be made and is repeated each time the button is pressed, instead of just firing once.</w:t>
+      </w:r>
+      <w:bookmarkStart w:id="0" w:name="_GoBack"/>
+      <w:bookmarkEnd w:id="0"/>
+    </w:p>
+    <w:p>
+      <w:pPr>
+        <w:pStyle w:val="ListParagraph"/>
+        <w:rPr>
+          <w:rFonts w:ascii="Times New Roman" w:hAnsi="Times New Roman" w:cs="Times New Roman"/>
+          <w:sz w:val="24"/>
+          <w:szCs w:val="24"/>
+        </w:rPr>
+      </w:pPr>
+    </w:p>
+    <w:p>
+      <w:pPr>
+        <w:pStyle w:val="ListParagraph"/>
+        <w:numPr>
+          <w:ilvl w:val="0"/>
+          <w:numId w:val="3"/>
+        </w:numPr>
+        <w:rPr>
+          <w:rFonts w:ascii="Times New Roman" w:hAnsi="Times New Roman" w:cs="Times New Roman"/>
+          <w:sz w:val="24"/>
+          <w:szCs w:val="24"/>
+        </w:rPr>
+      </w:pPr>
+      <w:r>
+        <w:rPr>
+          <w:rFonts w:ascii="Times New Roman" w:hAnsi="Times New Roman" w:cs="Times New Roman"/>
+          <w:sz w:val="24"/>
+          <w:szCs w:val="24"/>
+        </w:rPr>
         <w:t>For the title, changing the title out was trickier, I had to have a preset title “Team Bio” and have it changed based on who you were viewing. To do this, I used the “if” syntax to check for the child node (id</w:t>
       </w:r>
       <w:proofErr w:type="gramStart"/>
@@ -409,7 +512,7 @@
           <w:sz w:val="24"/>
           <w:szCs w:val="24"/>
         </w:rPr>
-        <w:t>=”tittle</w:t>
+        <w:t>=”title</w:t>
       </w:r>
       <w:proofErr w:type="gramEnd"/>
       <w:r>

</xml_diff>